<commit_message>
Updated pages with new content
</commit_message>
<xml_diff>
--- a/Rhiana-Heath-CV.docx
+++ b/Rhiana-Heath-CV.docx
@@ -460,7 +460,10 @@
                 <w:sz w:val="20"/>
                 <w:szCs w:val="20"/>
               </w:rPr>
-              <w:t xml:space="preserve">At API, using Microsoft Excel and Access created a database that reconciled internal data against invoices automatically rather than manually. During this process I became familiar with coding in SQL. This database would then generate invoices with GL codes of up to 300 lines allocating amounts to each one. Whilst keeping a record of which invoices had been paid that could then be used for end of month </w:t>
+              <w:t>At</w:t>
+            </w:r>
+            <w:r>
+              <w:t xml:space="preserve"> </w:t>
             </w:r>
             <w:r>
               <w:rPr>
@@ -469,7 +472,7 @@
                 <w:sz w:val="20"/>
                 <w:szCs w:val="20"/>
               </w:rPr>
-              <w:t>reconciliations</w:t>
+              <w:t>Australian Pharmaceutical Industries</w:t>
             </w:r>
             <w:r>
               <w:rPr>
@@ -478,7 +481,7 @@
                 <w:sz w:val="20"/>
                 <w:szCs w:val="20"/>
               </w:rPr>
-              <w:t>. I wrote and attached documentation of how to use this database which I then used when training my replacement.</w:t>
+              <w:t xml:space="preserve">, created a database that reconciled internal data against invoices automatically rather than manually. During this process I </w:t>
             </w:r>
             <w:r>
               <w:rPr>
@@ -487,7 +490,7 @@
                 <w:sz w:val="20"/>
                 <w:szCs w:val="20"/>
               </w:rPr>
-              <w:t xml:space="preserve"> This turned a complicated full time role into a straight </w:t>
+              <w:t xml:space="preserve">taught </w:t>
             </w:r>
             <w:r>
               <w:rPr>
@@ -496,7 +499,7 @@
                 <w:sz w:val="20"/>
                 <w:szCs w:val="20"/>
               </w:rPr>
-              <w:t>forward</w:t>
+              <w:t>myself</w:t>
             </w:r>
             <w:r>
               <w:rPr>
@@ -505,17 +508,39 @@
                 <w:sz w:val="20"/>
                 <w:szCs w:val="20"/>
               </w:rPr>
-              <w:t xml:space="preserve"> part time role with po</w:t>
-            </w:r>
-            <w:r>
+              <w:t xml:space="preserve"> SQL and wrote detailed user manuals.</w:t>
+            </w:r>
+          </w:p>
+          <w:p>
+            <w:pPr>
+              <w:jc w:val="both"/>
               <w:rPr>
                 <w:rFonts w:ascii="Arial" w:eastAsia="Times New Roman" w:hAnsi="Arial" w:cs="Arial"/>
                 <w:iCs/>
                 <w:sz w:val="20"/>
                 <w:szCs w:val="20"/>
               </w:rPr>
-              <w:t>tential to extend the role with future reporting capabilities.</w:t>
-            </w:r>
+            </w:pPr>
+            <w:r>
+              <w:rPr>
+                <w:rFonts w:ascii="Arial" w:eastAsia="Times New Roman" w:hAnsi="Arial" w:cs="Arial"/>
+                <w:iCs/>
+                <w:sz w:val="20"/>
+                <w:szCs w:val="20"/>
+              </w:rPr>
+              <w:t>By automating invoicing and end of month reconciliation, I was able to reduce my full-time role into a one day per week role with substantially lower training costs.</w:t>
+            </w:r>
+          </w:p>
+          <w:p>
+            <w:pPr>
+              <w:jc w:val="both"/>
+              <w:rPr>
+                <w:rFonts w:ascii="Arial" w:eastAsia="Times New Roman" w:hAnsi="Arial" w:cs="Arial"/>
+                <w:iCs/>
+                <w:sz w:val="20"/>
+                <w:szCs w:val="20"/>
+              </w:rPr>
+            </w:pPr>
             <w:r>
               <w:rPr>
                 <w:rFonts w:ascii="Arial" w:eastAsia="Times New Roman" w:hAnsi="Arial" w:cs="Arial"/>
@@ -558,7 +583,16 @@
                 <w:sz w:val="20"/>
                 <w:szCs w:val="20"/>
               </w:rPr>
-              <w:t>SOFTWARE PROFICENCY:</w:t>
+              <w:t>PROGRAMMING LANGUAGES</w:t>
+            </w:r>
+            <w:r>
+              <w:rPr>
+                <w:rFonts w:ascii="Arial" w:hAnsi="Arial" w:cs="Arial"/>
+                <w:b/>
+                <w:sz w:val="20"/>
+                <w:szCs w:val="20"/>
+              </w:rPr>
+              <w:t xml:space="preserve"> PROFICENCY:</w:t>
             </w:r>
           </w:p>
         </w:tc>
@@ -595,27 +629,6 @@
                 <w:sz w:val="20"/>
                 <w:szCs w:val="20"/>
               </w:rPr>
-              <w:t>Expert</w:t>
-            </w:r>
-          </w:p>
-          <w:p>
-            <w:pPr>
-              <w:ind w:left="360"/>
-              <w:jc w:val="both"/>
-              <w:rPr>
-                <w:rFonts w:ascii="Arial" w:eastAsia="Times New Roman" w:hAnsi="Arial" w:cs="Arial"/>
-                <w:iCs/>
-                <w:sz w:val="20"/>
-                <w:szCs w:val="20"/>
-              </w:rPr>
-            </w:pPr>
-            <w:r>
-              <w:rPr>
-                <w:rFonts w:ascii="Arial" w:eastAsia="Times New Roman" w:hAnsi="Arial" w:cs="Arial"/>
-                <w:iCs/>
-                <w:sz w:val="20"/>
-                <w:szCs w:val="20"/>
-              </w:rPr>
               <w:t>Intermediate</w:t>
             </w:r>
           </w:p>
@@ -667,8 +680,16 @@
                 <w:sz w:val="20"/>
                 <w:szCs w:val="20"/>
               </w:rPr>
-              <w:t>Microsoft Package, and Data Warehouse</w:t>
-            </w:r>
+              <w:t>HTML, CSS and SQL</w:t>
+            </w:r>
+          </w:p>
+          <w:p>
+            <w:pPr>
+              <w:jc w:val="both"/>
+              <w:rPr>
+                <w:rFonts w:ascii="Calibri" w:hAnsi="Calibri" w:cs="Calibri"/>
+              </w:rPr>
+            </w:pPr>
             <w:r>
               <w:rPr>
                 <w:rFonts w:ascii="Arial" w:eastAsia="Times New Roman" w:hAnsi="Arial" w:cs="Arial"/>
@@ -676,19 +697,235 @@
                 <w:sz w:val="20"/>
                 <w:szCs w:val="20"/>
               </w:rPr>
+              <w:t>Javascript</w:t>
+            </w:r>
+          </w:p>
+        </w:tc>
+      </w:tr>
+      <w:tr>
+        <w:trPr>
+          <w:trHeight w:val="192"/>
+        </w:trPr>
+        <w:tc>
+          <w:tcPr>
+            <w:tcW w:w="9322" w:type="dxa"/>
+            <w:gridSpan w:val="6"/>
+            <w:tcBorders>
+              <w:top w:val="single" w:sz="12" w:space="0" w:color="A6A6A6" w:themeColor="background1" w:themeShade="A6"/>
+              <w:bottom w:val="single" w:sz="12" w:space="0" w:color="A6A6A6" w:themeColor="background1" w:themeShade="A6"/>
+            </w:tcBorders>
+          </w:tcPr>
+          <w:p>
+            <w:pPr>
+              <w:jc w:val="both"/>
+              <w:rPr>
+                <w:rFonts w:ascii="Arial" w:hAnsi="Arial" w:cs="Arial"/>
+                <w:b/>
+                <w:sz w:val="20"/>
+                <w:szCs w:val="20"/>
+              </w:rPr>
+            </w:pPr>
+            <w:r>
+              <w:rPr>
+                <w:rFonts w:ascii="Arial" w:hAnsi="Arial" w:cs="Arial"/>
+                <w:b/>
+                <w:sz w:val="20"/>
+                <w:szCs w:val="20"/>
+              </w:rPr>
+              <w:t>SOFTWARE PROFICENCY:</w:t>
+            </w:r>
+          </w:p>
+        </w:tc>
+      </w:tr>
+      <w:tr>
+        <w:trPr>
+          <w:trHeight w:val="80"/>
+        </w:trPr>
+        <w:tc>
+          <w:tcPr>
+            <w:tcW w:w="1917" w:type="dxa"/>
+            <w:gridSpan w:val="2"/>
+            <w:tcBorders>
+              <w:top w:val="single" w:sz="12" w:space="0" w:color="A6A6A6" w:themeColor="background1" w:themeShade="A6"/>
+              <w:bottom w:val="single" w:sz="12" w:space="0" w:color="A6A6A6" w:themeColor="background1" w:themeShade="A6"/>
+              <w:right w:val="nil"/>
+            </w:tcBorders>
+          </w:tcPr>
+          <w:p>
+            <w:pPr>
+              <w:ind w:left="360"/>
+              <w:jc w:val="both"/>
+              <w:rPr>
+                <w:rFonts w:ascii="Arial" w:eastAsia="Times New Roman" w:hAnsi="Arial" w:cs="Arial"/>
+                <w:iCs/>
+                <w:sz w:val="20"/>
+                <w:szCs w:val="20"/>
+              </w:rPr>
+            </w:pPr>
+            <w:r>
+              <w:rPr>
+                <w:rFonts w:ascii="Arial" w:eastAsia="Times New Roman" w:hAnsi="Arial" w:cs="Arial"/>
+                <w:iCs/>
+                <w:sz w:val="20"/>
+                <w:szCs w:val="20"/>
+              </w:rPr>
+              <w:t>Expert</w:t>
+            </w:r>
+          </w:p>
+          <w:p>
+            <w:pPr>
+              <w:ind w:left="360"/>
+              <w:jc w:val="both"/>
+              <w:rPr>
+                <w:rFonts w:ascii="Arial" w:eastAsia="Times New Roman" w:hAnsi="Arial" w:cs="Arial"/>
+                <w:iCs/>
+                <w:sz w:val="20"/>
+                <w:szCs w:val="20"/>
+              </w:rPr>
+            </w:pPr>
+            <w:r>
+              <w:rPr>
+                <w:rFonts w:ascii="Arial" w:eastAsia="Times New Roman" w:hAnsi="Arial" w:cs="Arial"/>
+                <w:iCs/>
+                <w:sz w:val="20"/>
+                <w:szCs w:val="20"/>
+              </w:rPr>
+              <w:t>Intermediate</w:t>
+            </w:r>
+          </w:p>
+          <w:p>
+            <w:pPr>
+              <w:ind w:left="360"/>
+              <w:jc w:val="both"/>
+              <w:rPr>
+                <w:rFonts w:ascii="Arial" w:eastAsia="Times New Roman" w:hAnsi="Arial" w:cs="Arial"/>
+                <w:sz w:val="20"/>
+                <w:szCs w:val="20"/>
+              </w:rPr>
+            </w:pPr>
+            <w:r>
+              <w:rPr>
+                <w:rFonts w:ascii="Arial" w:eastAsia="Times New Roman" w:hAnsi="Arial" w:cs="Arial"/>
+                <w:iCs/>
+                <w:sz w:val="20"/>
+                <w:szCs w:val="20"/>
+              </w:rPr>
+              <w:t>Beginner</w:t>
+            </w:r>
+          </w:p>
+        </w:tc>
+        <w:tc>
+          <w:tcPr>
+            <w:tcW w:w="7405" w:type="dxa"/>
+            <w:gridSpan w:val="4"/>
+            <w:tcBorders>
+              <w:top w:val="single" w:sz="12" w:space="0" w:color="A6A6A6" w:themeColor="background1" w:themeShade="A6"/>
+              <w:left w:val="nil"/>
+              <w:bottom w:val="single" w:sz="12" w:space="0" w:color="A6A6A6" w:themeColor="background1" w:themeShade="A6"/>
+            </w:tcBorders>
+          </w:tcPr>
+          <w:p>
+            <w:pPr>
+              <w:jc w:val="both"/>
+              <w:rPr>
+                <w:rFonts w:ascii="Arial" w:eastAsia="Times New Roman" w:hAnsi="Arial" w:cs="Arial"/>
+                <w:iCs/>
+                <w:sz w:val="20"/>
+                <w:szCs w:val="20"/>
+              </w:rPr>
+            </w:pPr>
+            <w:r>
+              <w:rPr>
+                <w:rFonts w:ascii="Arial" w:eastAsia="Times New Roman" w:hAnsi="Arial" w:cs="Arial"/>
+                <w:iCs/>
+                <w:sz w:val="20"/>
+                <w:szCs w:val="20"/>
+              </w:rPr>
+              <w:t xml:space="preserve">Microsoft </w:t>
+            </w:r>
+            <w:r>
+              <w:rPr>
+                <w:rFonts w:ascii="Arial" w:eastAsia="Times New Roman" w:hAnsi="Arial" w:cs="Arial"/>
+                <w:iCs/>
+                <w:sz w:val="20"/>
+                <w:szCs w:val="20"/>
+              </w:rPr>
+              <w:t xml:space="preserve">Office </w:t>
+            </w:r>
+            <w:r>
+              <w:rPr>
+                <w:rFonts w:ascii="Arial" w:eastAsia="Times New Roman" w:hAnsi="Arial" w:cs="Arial"/>
+                <w:iCs/>
+                <w:sz w:val="20"/>
+                <w:szCs w:val="20"/>
+              </w:rPr>
+              <w:t>Package and</w:t>
+            </w:r>
+            <w:r>
+              <w:rPr>
+                <w:rFonts w:ascii="Arial" w:eastAsia="Times New Roman" w:hAnsi="Arial" w:cs="Arial"/>
+                <w:iCs/>
+                <w:sz w:val="20"/>
+                <w:szCs w:val="20"/>
+              </w:rPr>
+              <w:t xml:space="preserve"> Data Warehouse</w:t>
+            </w:r>
+            <w:r>
+              <w:rPr>
+                <w:rFonts w:ascii="Arial" w:eastAsia="Times New Roman" w:hAnsi="Arial" w:cs="Arial"/>
+                <w:iCs/>
+                <w:sz w:val="20"/>
+                <w:szCs w:val="20"/>
+              </w:rPr>
+              <w:t xml:space="preserve"> packages</w:t>
+            </w:r>
+          </w:p>
+          <w:p>
+            <w:pPr>
+              <w:jc w:val="both"/>
+              <w:rPr>
+                <w:rFonts w:ascii="Arial" w:eastAsia="Times New Roman" w:hAnsi="Arial" w:cs="Arial"/>
+                <w:iCs/>
+                <w:sz w:val="20"/>
+                <w:szCs w:val="20"/>
+              </w:rPr>
+            </w:pPr>
+            <w:r>
+              <w:rPr>
+                <w:rFonts w:ascii="Arial" w:eastAsia="Times New Roman" w:hAnsi="Arial" w:cs="Arial"/>
+                <w:iCs/>
+                <w:sz w:val="20"/>
+                <w:szCs w:val="20"/>
+              </w:rPr>
+              <w:t>G</w:t>
+            </w:r>
+            <w:r>
+              <w:rPr>
+                <w:rFonts w:ascii="Arial" w:eastAsia="Times New Roman" w:hAnsi="Arial" w:cs="Arial"/>
+                <w:iCs/>
+                <w:sz w:val="20"/>
+                <w:szCs w:val="20"/>
+              </w:rPr>
+              <w:t>reat plains,</w:t>
+            </w:r>
+            <w:r>
+              <w:rPr>
+                <w:rFonts w:ascii="Arial" w:eastAsia="Times New Roman" w:hAnsi="Arial" w:cs="Arial"/>
+                <w:iCs/>
+                <w:sz w:val="20"/>
+                <w:szCs w:val="20"/>
+              </w:rPr>
               <w:t xml:space="preserve"> </w:t>
             </w:r>
-          </w:p>
-          <w:p>
-            <w:pPr>
-              <w:jc w:val="both"/>
+            <w:r>
               <w:rPr>
                 <w:rFonts w:ascii="Arial" w:eastAsia="Times New Roman" w:hAnsi="Arial" w:cs="Arial"/>
                 <w:iCs/>
                 <w:sz w:val="20"/>
                 <w:szCs w:val="20"/>
               </w:rPr>
-            </w:pPr>
+              <w:t xml:space="preserve"> Lotus Notes</w:t>
+            </w:r>
             <w:r>
               <w:rPr>
                 <w:rFonts w:ascii="Arial" w:eastAsia="Times New Roman" w:hAnsi="Arial" w:cs="Arial"/>
@@ -696,59 +933,17 @@
                 <w:sz w:val="20"/>
                 <w:szCs w:val="20"/>
               </w:rPr>
-              <w:t xml:space="preserve">HTML, CSS, SQL, </w:t>
-            </w:r>
-            <w:r>
+              <w:t>, Zimbra and Synergetic</w:t>
+            </w:r>
+          </w:p>
+          <w:p>
+            <w:pPr>
+              <w:jc w:val="both"/>
               <w:rPr>
                 <w:rFonts w:ascii="Arial" w:eastAsia="Times New Roman" w:hAnsi="Arial" w:cs="Arial"/>
                 <w:iCs/>
                 <w:sz w:val="20"/>
                 <w:szCs w:val="20"/>
-              </w:rPr>
-              <w:t>G</w:t>
-            </w:r>
-            <w:r>
-              <w:rPr>
-                <w:rFonts w:ascii="Arial" w:eastAsia="Times New Roman" w:hAnsi="Arial" w:cs="Arial"/>
-                <w:iCs/>
-                <w:sz w:val="20"/>
-                <w:szCs w:val="20"/>
-              </w:rPr>
-              <w:t>reat plains,</w:t>
-            </w:r>
-            <w:r>
-              <w:rPr>
-                <w:rFonts w:ascii="Arial" w:eastAsia="Times New Roman" w:hAnsi="Arial" w:cs="Arial"/>
-                <w:iCs/>
-                <w:sz w:val="20"/>
-                <w:szCs w:val="20"/>
-              </w:rPr>
-              <w:t xml:space="preserve"> </w:t>
-            </w:r>
-            <w:r>
-              <w:rPr>
-                <w:rFonts w:ascii="Arial" w:eastAsia="Times New Roman" w:hAnsi="Arial" w:cs="Arial"/>
-                <w:iCs/>
-                <w:sz w:val="20"/>
-                <w:szCs w:val="20"/>
-              </w:rPr>
-              <w:t xml:space="preserve"> Lotus Notes</w:t>
-            </w:r>
-            <w:r>
-              <w:rPr>
-                <w:rFonts w:ascii="Arial" w:eastAsia="Times New Roman" w:hAnsi="Arial" w:cs="Arial"/>
-                <w:iCs/>
-                <w:sz w:val="20"/>
-                <w:szCs w:val="20"/>
-              </w:rPr>
-              <w:t>, Zimbra and Synergetic</w:t>
-            </w:r>
-          </w:p>
-          <w:p>
-            <w:pPr>
-              <w:jc w:val="both"/>
-              <w:rPr>
-                <w:rFonts w:ascii="Calibri" w:hAnsi="Calibri" w:cs="Calibri"/>
               </w:rPr>
             </w:pPr>
             <w:r>
@@ -2039,6 +2234,7 @@
                 <w:sz w:val="20"/>
                 <w:szCs w:val="20"/>
               </w:rPr>
+              <w:lastRenderedPageBreak/>
               <w:t xml:space="preserve">Jan </w:t>
             </w:r>
             <w:r>
@@ -2228,7 +2424,6 @@
                 <w:sz w:val="20"/>
                 <w:szCs w:val="20"/>
               </w:rPr>
-              <w:lastRenderedPageBreak/>
               <w:t>ADMINISTRATION WORK HISTORY</w:t>
             </w:r>
             <w:r>
@@ -3524,7 +3719,7 @@
                 <w:sz w:val="20"/>
                 <w:szCs w:val="20"/>
               </w:rPr>
-              <w:t>Dr Brenda Holt</w:t>
+              <w:t>Jason Boyce</w:t>
             </w:r>
           </w:p>
           <w:p>
@@ -3546,7 +3741,7 @@
                 <w:sz w:val="20"/>
                 <w:szCs w:val="20"/>
               </w:rPr>
-              <w:t>Chief of Staff</w:t>
+              <w:t>Year 9 level co-ordinator</w:t>
             </w:r>
           </w:p>
           <w:p>
@@ -3568,7 +3763,7 @@
                 <w:sz w:val="20"/>
                 <w:szCs w:val="20"/>
               </w:rPr>
-              <w:t>Trinity College</w:t>
+              <w:t>Doncaster Secondary College</w:t>
             </w:r>
           </w:p>
           <w:p>
@@ -3585,40 +3780,62 @@
           </w:p>
           <w:p>
             <w:pPr>
-              <w:rPr>
-                <w:rFonts w:ascii="Arial" w:eastAsia="Times New Roman" w:hAnsi="Arial" w:cs="Arial"/>
-                <w:color w:val="000000"/>
-                <w:sz w:val="20"/>
-                <w:szCs w:val="20"/>
-              </w:rPr>
-            </w:pPr>
-            <w:r>
-              <w:rPr>
-                <w:rFonts w:ascii="Arial" w:eastAsia="Times New Roman" w:hAnsi="Arial" w:cs="Arial"/>
-                <w:color w:val="000000"/>
-                <w:sz w:val="20"/>
-                <w:szCs w:val="20"/>
-              </w:rPr>
-              <w:t>Tel: (03) 9348 7520</w:t>
-            </w:r>
-          </w:p>
-          <w:p>
-            <w:pPr>
-              <w:rPr>
-                <w:rFonts w:ascii="Arial" w:eastAsia="Times New Roman" w:hAnsi="Arial" w:cs="Arial"/>
-                <w:color w:val="000000"/>
-                <w:sz w:val="20"/>
-                <w:szCs w:val="20"/>
-              </w:rPr>
-            </w:pPr>
-            <w:r>
-              <w:rPr>
-                <w:rFonts w:ascii="Arial" w:eastAsia="Times New Roman" w:hAnsi="Arial" w:cs="Arial"/>
-                <w:color w:val="000000"/>
-                <w:sz w:val="20"/>
-                <w:szCs w:val="20"/>
-              </w:rPr>
-              <w:t>Mobile: 0433 370 358</w:t>
+              <w:jc w:val="both"/>
+              <w:rPr>
+                <w:rFonts w:ascii="Arial" w:hAnsi="Arial" w:cs="Arial"/>
+                <w:sz w:val="20"/>
+                <w:szCs w:val="20"/>
+              </w:rPr>
+            </w:pPr>
+            <w:r>
+              <w:rPr>
+                <w:rFonts w:ascii="Arial" w:hAnsi="Arial" w:cs="Arial"/>
+                <w:sz w:val="20"/>
+                <w:szCs w:val="20"/>
+              </w:rPr>
+              <w:t>Tel</w:t>
+            </w:r>
+            <w:r>
+              <w:rPr>
+                <w:rFonts w:ascii="Arial" w:hAnsi="Arial" w:cs="Arial"/>
+                <w:sz w:val="20"/>
+                <w:szCs w:val="20"/>
+              </w:rPr>
+              <w:t xml:space="preserve">: (03) </w:t>
+            </w:r>
+            <w:r>
+              <w:rPr>
+                <w:rFonts w:ascii="Arial" w:eastAsia="Times New Roman" w:hAnsi="Arial" w:cs="Arial"/>
+                <w:sz w:val="20"/>
+                <w:szCs w:val="20"/>
+              </w:rPr>
+              <w:t>9856 1035</w:t>
+            </w:r>
+          </w:p>
+          <w:p>
+            <w:pPr>
+              <w:jc w:val="both"/>
+              <w:rPr>
+                <w:rFonts w:ascii="Arial" w:hAnsi="Arial" w:cs="Arial"/>
+                <w:sz w:val="20"/>
+                <w:szCs w:val="20"/>
+              </w:rPr>
+            </w:pPr>
+            <w:r>
+              <w:rPr>
+                <w:rFonts w:ascii="Arial" w:hAnsi="Arial" w:cs="Arial"/>
+                <w:sz w:val="20"/>
+                <w:szCs w:val="20"/>
+              </w:rPr>
+              <w:t>Mobile:</w:t>
+            </w:r>
+            <w:r>
+              <w:rPr>
+                <w:rFonts w:ascii="Arial" w:eastAsia="Times New Roman" w:hAnsi="Arial" w:cs="Arial"/>
+                <w:sz w:val="20"/>
+                <w:szCs w:val="20"/>
+              </w:rPr>
+              <w:t>0407 305 057</w:t>
             </w:r>
           </w:p>
           <w:p>
@@ -3640,23 +3857,17 @@
               </w:rPr>
               <w:t xml:space="preserve">Email: </w:t>
             </w:r>
-            <w:r>
-              <w:rPr>
-                <w:rFonts w:ascii="Arial" w:hAnsi="Arial" w:cs="Arial"/>
-                <w:color w:val="6F6F6F"/>
-                <w:sz w:val="18"/>
-                <w:szCs w:val="18"/>
-                <w:shd w:val="clear" w:color="auto" w:fill="F0F1F0"/>
-              </w:rPr>
-              <w:t xml:space="preserve"> </w:t>
-            </w:r>
-            <w:r>
-              <w:rPr>
-                <w:rStyle w:val="Hyperlink"/>
-                <w:szCs w:val="20"/>
-              </w:rPr>
-              <w:t>bholt@trinity.unimelb.edu.au</w:t>
-            </w:r>
+            <w:hyperlink r:id="rId12" w:history="1">
+              <w:r>
+                <w:rPr>
+                  <w:rStyle w:val="Hyperlink"/>
+                  <w:rFonts w:ascii="Arial" w:hAnsi="Arial" w:cs="Arial"/>
+                  <w:sz w:val="20"/>
+                  <w:szCs w:val="20"/>
+                </w:rPr>
+                <w:t>boy@docastersc.vic.edu.au</w:t>
+              </w:r>
+            </w:hyperlink>
           </w:p>
         </w:tc>
         <w:tc>
@@ -3675,168 +3886,11 @@
               <w:jc w:val="both"/>
               <w:rPr>
                 <w:rFonts w:ascii="Arial" w:eastAsia="Times New Roman" w:hAnsi="Arial" w:cs="Arial"/>
-                <w:b/>
-                <w:color w:val="000000"/>
-                <w:sz w:val="20"/>
-                <w:szCs w:val="20"/>
-              </w:rPr>
-            </w:pPr>
-            <w:r>
-              <w:rPr>
-                <w:rFonts w:ascii="Arial" w:eastAsia="Times New Roman" w:hAnsi="Arial" w:cs="Arial"/>
-                <w:b/>
-                <w:color w:val="000000"/>
-                <w:sz w:val="20"/>
-                <w:szCs w:val="20"/>
-              </w:rPr>
-              <w:t>Jason Boyce</w:t>
-            </w:r>
-          </w:p>
-          <w:p>
-            <w:pPr>
-              <w:jc w:val="both"/>
-              <w:rPr>
-                <w:rFonts w:ascii="Arial" w:eastAsia="Times New Roman" w:hAnsi="Arial" w:cs="Arial"/>
-                <w:b/>
-                <w:color w:val="000000"/>
-                <w:sz w:val="20"/>
-                <w:szCs w:val="20"/>
-              </w:rPr>
-            </w:pPr>
-            <w:r>
-              <w:rPr>
-                <w:rFonts w:ascii="Arial" w:eastAsia="Times New Roman" w:hAnsi="Arial" w:cs="Arial"/>
-                <w:b/>
-                <w:color w:val="000000"/>
-                <w:sz w:val="20"/>
-                <w:szCs w:val="20"/>
-              </w:rPr>
-              <w:t>Year 9 level co-ordinator</w:t>
-            </w:r>
-          </w:p>
-          <w:p>
-            <w:pPr>
-              <w:jc w:val="both"/>
-              <w:rPr>
-                <w:rFonts w:ascii="Arial" w:eastAsia="Times New Roman" w:hAnsi="Arial" w:cs="Arial"/>
-                <w:b/>
-                <w:color w:val="000000"/>
-                <w:sz w:val="20"/>
-                <w:szCs w:val="20"/>
-              </w:rPr>
-            </w:pPr>
-            <w:r>
-              <w:rPr>
-                <w:rFonts w:ascii="Arial" w:eastAsia="Times New Roman" w:hAnsi="Arial" w:cs="Arial"/>
-                <w:b/>
-                <w:color w:val="000000"/>
-                <w:sz w:val="20"/>
-                <w:szCs w:val="20"/>
-              </w:rPr>
-              <w:t>Doncaster Secondary College</w:t>
-            </w:r>
-          </w:p>
-          <w:p>
-            <w:pPr>
-              <w:jc w:val="both"/>
-              <w:rPr>
-                <w:rFonts w:ascii="Arial" w:eastAsia="Times New Roman" w:hAnsi="Arial" w:cs="Arial"/>
-                <w:b/>
-                <w:color w:val="000000"/>
-                <w:sz w:val="20"/>
-                <w:szCs w:val="20"/>
-              </w:rPr>
-            </w:pPr>
-          </w:p>
-          <w:p>
-            <w:pPr>
-              <w:jc w:val="both"/>
-              <w:rPr>
-                <w:rFonts w:ascii="Arial" w:hAnsi="Arial" w:cs="Arial"/>
-                <w:sz w:val="20"/>
-                <w:szCs w:val="20"/>
-              </w:rPr>
-            </w:pPr>
-            <w:r>
-              <w:rPr>
-                <w:rFonts w:ascii="Arial" w:hAnsi="Arial" w:cs="Arial"/>
-                <w:sz w:val="20"/>
-                <w:szCs w:val="20"/>
-              </w:rPr>
-              <w:t>Tel</w:t>
-            </w:r>
-            <w:r>
-              <w:rPr>
-                <w:rFonts w:ascii="Arial" w:hAnsi="Arial" w:cs="Arial"/>
-                <w:sz w:val="20"/>
-                <w:szCs w:val="20"/>
-              </w:rPr>
-              <w:t xml:space="preserve">: (03) </w:t>
-            </w:r>
-            <w:r>
-              <w:rPr>
-                <w:rFonts w:ascii="Arial" w:eastAsia="Times New Roman" w:hAnsi="Arial" w:cs="Arial"/>
-                <w:sz w:val="20"/>
-                <w:szCs w:val="20"/>
-              </w:rPr>
-              <w:t>9856 1035</w:t>
-            </w:r>
-          </w:p>
-          <w:p>
-            <w:pPr>
-              <w:jc w:val="both"/>
-              <w:rPr>
-                <w:rFonts w:ascii="Arial" w:hAnsi="Arial" w:cs="Arial"/>
-                <w:sz w:val="20"/>
-                <w:szCs w:val="20"/>
-              </w:rPr>
-            </w:pPr>
-            <w:r>
-              <w:rPr>
-                <w:rFonts w:ascii="Arial" w:hAnsi="Arial" w:cs="Arial"/>
-                <w:sz w:val="20"/>
-                <w:szCs w:val="20"/>
-              </w:rPr>
-              <w:t>Mobile:</w:t>
-            </w:r>
-            <w:r>
-              <w:rPr>
-                <w:rFonts w:ascii="Arial" w:eastAsia="Times New Roman" w:hAnsi="Arial" w:cs="Arial"/>
-                <w:sz w:val="20"/>
-                <w:szCs w:val="20"/>
-              </w:rPr>
-              <w:t>0407 305 057</w:t>
-            </w:r>
-          </w:p>
-          <w:p>
-            <w:pPr>
-              <w:jc w:val="both"/>
-              <w:rPr>
-                <w:rFonts w:ascii="Arial" w:eastAsia="Times New Roman" w:hAnsi="Arial" w:cs="Arial"/>
-                <w:color w:val="000000"/>
-                <w:sz w:val="20"/>
-                <w:szCs w:val="20"/>
-              </w:rPr>
-            </w:pPr>
-            <w:r>
-              <w:rPr>
-                <w:rFonts w:ascii="Arial" w:hAnsi="Arial" w:cs="Arial"/>
-                <w:sz w:val="20"/>
-                <w:szCs w:val="20"/>
-              </w:rPr>
-              <w:t xml:space="preserve">Email: </w:t>
-            </w:r>
-            <w:hyperlink r:id="rId12" w:history="1">
-              <w:r>
-                <w:rPr>
-                  <w:rStyle w:val="Hyperlink"/>
-                  <w:rFonts w:ascii="Arial" w:hAnsi="Arial" w:cs="Arial"/>
-                  <w:sz w:val="20"/>
-                  <w:szCs w:val="20"/>
-                </w:rPr>
-                <w:t>boy@docastersc.vic.edu.au</w:t>
-              </w:r>
-            </w:hyperlink>
+                <w:color w:val="000000"/>
+                <w:sz w:val="20"/>
+                <w:szCs w:val="20"/>
+              </w:rPr>
+            </w:pPr>
           </w:p>
         </w:tc>
       </w:tr>
@@ -3994,7 +4048,7 @@
         <w:noProof/>
         <w:lang w:val="en-US"/>
       </w:rPr>
-      <w:t>August 28, 2013</w:t>
+      <w:t>September 14, 2013</w:t>
     </w:r>
     <w:r>
       <w:fldChar w:fldCharType="end"/>
@@ -6738,7 +6792,6 @@
   <w:style w:type="character" w:default="1" w:styleId="DefaultParagraphFont">
     <w:name w:val="Default Paragraph Font"/>
     <w:uiPriority w:val="1"/>
-    <w:semiHidden/>
     <w:unhideWhenUsed/>
   </w:style>
   <w:style w:type="table" w:default="1" w:styleId="TableNormal">

</xml_diff>